<commit_message>
Updated Development Journal to include final day of testing/work
</commit_message>
<xml_diff>
--- a/DevelopmentJournal.docx
+++ b/DevelopmentJournal.docx
@@ -266,21 +266,7 @@
         <w:rPr>
           <w:lang w:val="en-NZ"/>
         </w:rPr>
-        <w:t xml:space="preserve">, so we start with that. Added </w:t>
-      </w:r>
-      <w:proofErr w:type="spellStart"/>
-      <w:r>
-        <w:rPr>
-          <w:lang w:val="en-NZ"/>
-        </w:rPr>
-        <w:t>SwingWorker</w:t>
-      </w:r>
-      <w:proofErr w:type="spellEnd"/>
-      <w:r>
-        <w:rPr>
-          <w:lang w:val="en-NZ"/>
-        </w:rPr>
-        <w:t>, but not tested as coding on Windows (VM lags)</w:t>
+        <w:t>, so we start with that. Added SwingWorker, but not tested as coding on Windows (VM lags)</w:t>
       </w:r>
     </w:p>
     <w:p>
@@ -334,21 +320,7 @@
         <w:rPr>
           <w:lang w:val="en-NZ"/>
         </w:rPr>
-        <w:t xml:space="preserve">Decided to play with making a yes/no </w:t>
-      </w:r>
-      <w:proofErr w:type="spellStart"/>
-      <w:r>
-        <w:rPr>
-          <w:lang w:val="en-NZ"/>
-        </w:rPr>
-        <w:t>JOptionPane</w:t>
-      </w:r>
-      <w:proofErr w:type="spellEnd"/>
-      <w:r>
-        <w:rPr>
-          <w:lang w:val="en-NZ"/>
-        </w:rPr>
-        <w:t xml:space="preserve"> in Abby’s A2 into a level chooser – it worked just as expected</w:t>
+        <w:t>Decided to play with making a yes/no JOptionPane in Abby’s A2 into a level chooser – it worked just as expected</w:t>
       </w:r>
     </w:p>
     <w:p>
@@ -366,21 +338,7 @@
         <w:rPr>
           <w:lang w:val="en-NZ"/>
         </w:rPr>
-        <w:t xml:space="preserve">Some more playing with </w:t>
-      </w:r>
-      <w:proofErr w:type="gramStart"/>
-      <w:r>
-        <w:rPr>
-          <w:lang w:val="en-NZ"/>
-        </w:rPr>
-        <w:t>git .metadata</w:t>
-      </w:r>
-      <w:proofErr w:type="gramEnd"/>
-      <w:r>
-        <w:rPr>
-          <w:lang w:val="en-NZ"/>
-        </w:rPr>
-        <w:t xml:space="preserve"> getting a bit annoying, but it looks like history so is probably useful. Best to leave it in then before we break the project, but keep an eye out if any of our peers find out something</w:t>
+        <w:t>Some more playing with git .metadata getting a bit annoying, but it looks like history so is probably useful. Best to leave it in then before we break the project, but keep an eye out if any of our peers find out something</w:t>
       </w:r>
     </w:p>
     <w:p>
@@ -398,58 +356,8 @@
         <w:rPr>
           <w:lang w:val="en-NZ"/>
         </w:rPr>
-        <w:t xml:space="preserve">we initialised </w:t>
-      </w:r>
-      <w:proofErr w:type="spellStart"/>
-      <w:r>
-        <w:rPr>
-          <w:lang w:val="en-NZ"/>
-        </w:rPr>
-        <w:t>git</w:t>
-      </w:r>
-      <w:proofErr w:type="spellEnd"/>
-      <w:r>
-        <w:rPr>
-          <w:lang w:val="en-NZ"/>
-        </w:rPr>
-        <w:t xml:space="preserve"> repo inside the project instead of just </w:t>
-      </w:r>
-      <w:proofErr w:type="spellStart"/>
-      <w:r>
-        <w:rPr>
-          <w:lang w:val="en-NZ"/>
-        </w:rPr>
-        <w:t>src</w:t>
-      </w:r>
-      <w:proofErr w:type="spellEnd"/>
-      <w:r>
-        <w:rPr>
-          <w:lang w:val="en-NZ"/>
-        </w:rPr>
-        <w:t xml:space="preserve"> because our </w:t>
-      </w:r>
-      <w:proofErr w:type="spellStart"/>
-      <w:r>
-        <w:rPr>
-          <w:lang w:val="en-NZ"/>
-        </w:rPr>
-        <w:t>png</w:t>
-      </w:r>
-      <w:proofErr w:type="spellEnd"/>
-      <w:r>
-        <w:rPr>
-          <w:lang w:val="en-NZ"/>
-        </w:rPr>
-        <w:t xml:space="preserve"> and files will be in a resources folder on the same level as the </w:t>
-      </w:r>
-      <w:proofErr w:type="spellStart"/>
-      <w:r>
-        <w:rPr>
-          <w:lang w:val="en-NZ"/>
-        </w:rPr>
-        <w:t>src</w:t>
-      </w:r>
-      <w:proofErr w:type="spellEnd"/>
+        <w:t>we initialised git repo inside the project instead of just src because our png and files will be in a resources folder on the same level as the src</w:t>
+      </w:r>
     </w:p>
     <w:p>
       <w:pPr>
@@ -522,35 +430,7 @@
         <w:rPr>
           <w:lang w:val="en-NZ"/>
         </w:rPr>
-        <w:t xml:space="preserve">Decided to use </w:t>
-      </w:r>
-      <w:proofErr w:type="spellStart"/>
-      <w:r>
-        <w:rPr>
-          <w:lang w:val="en-NZ"/>
-        </w:rPr>
-        <w:t>ArrayList</w:t>
-      </w:r>
-      <w:proofErr w:type="spellEnd"/>
-      <w:r>
-        <w:rPr>
-          <w:lang w:val="en-NZ"/>
-        </w:rPr>
-        <w:t xml:space="preserve"> of </w:t>
-      </w:r>
-      <w:proofErr w:type="spellStart"/>
-      <w:r>
-        <w:rPr>
-          <w:lang w:val="en-NZ"/>
-        </w:rPr>
-        <w:t>ArrayLists</w:t>
-      </w:r>
-      <w:proofErr w:type="spellEnd"/>
-      <w:r>
-        <w:rPr>
-          <w:lang w:val="en-NZ"/>
-        </w:rPr>
-        <w:t xml:space="preserve"> (one for each level)</w:t>
+        <w:t>Decided to use ArrayList of ArrayLists (one for each level)</w:t>
       </w:r>
     </w:p>
     <w:p>
@@ -668,21 +548,7 @@
         <w:rPr>
           <w:lang w:val="en-NZ"/>
         </w:rPr>
-        <w:t xml:space="preserve">Continue working with </w:t>
-      </w:r>
-      <w:proofErr w:type="spellStart"/>
-      <w:r>
-        <w:rPr>
-          <w:lang w:val="en-NZ"/>
-        </w:rPr>
-        <w:t>FileIO</w:t>
-      </w:r>
-      <w:proofErr w:type="spellEnd"/>
-      <w:r>
-        <w:rPr>
-          <w:lang w:val="en-NZ"/>
-        </w:rPr>
-        <w:t xml:space="preserve"> together</w:t>
+        <w:t>Continue working with FileIO together</w:t>
       </w:r>
     </w:p>
     <w:p>
@@ -700,21 +566,7 @@
         <w:rPr>
           <w:lang w:val="en-NZ"/>
         </w:rPr>
-        <w:t xml:space="preserve">Changed how stats file is read into </w:t>
-      </w:r>
-      <w:proofErr w:type="spellStart"/>
-      <w:r>
-        <w:rPr>
-          <w:lang w:val="en-NZ"/>
-        </w:rPr>
-        <w:t>datastructure</w:t>
-      </w:r>
-      <w:proofErr w:type="spellEnd"/>
-      <w:r>
-        <w:rPr>
-          <w:lang w:val="en-NZ"/>
-        </w:rPr>
-        <w:t xml:space="preserve"> because it was causing issues when testing</w:t>
+        <w:t>Changed how stats file is read into datastructure because it was causing issues when testing</w:t>
       </w:r>
     </w:p>
     <w:p>
@@ -775,21 +627,7 @@
         <w:rPr>
           <w:lang w:val="en-NZ"/>
         </w:rPr>
-        <w:t xml:space="preserve">More robust so levels don’t have to increase from </w:t>
-      </w:r>
-      <w:proofErr w:type="gramStart"/>
-      <w:r>
-        <w:rPr>
-          <w:lang w:val="en-NZ"/>
-        </w:rPr>
-        <w:t>1..</w:t>
-      </w:r>
-      <w:proofErr w:type="gramEnd"/>
-      <w:r>
-        <w:rPr>
-          <w:lang w:val="en-NZ"/>
-        </w:rPr>
-        <w:t>11, could be arbitrary</w:t>
+        <w:t>More robust so levels don’t have to increase from 1..11, could be arbitrary</w:t>
       </w:r>
     </w:p>
     <w:p>
@@ -807,21 +645,7 @@
         <w:rPr>
           <w:lang w:val="en-NZ"/>
         </w:rPr>
-        <w:t xml:space="preserve">Now we have stats, make it into a </w:t>
-      </w:r>
-      <w:proofErr w:type="spellStart"/>
-      <w:r>
-        <w:rPr>
-          <w:lang w:val="en-NZ"/>
-        </w:rPr>
-        <w:t>JTable</w:t>
-      </w:r>
-      <w:proofErr w:type="spellEnd"/>
-      <w:r>
-        <w:rPr>
-          <w:lang w:val="en-NZ"/>
-        </w:rPr>
-        <w:t xml:space="preserve"> so it’s easier to check without looking at the local variables we made for debugging</w:t>
+        <w:t>Now we have stats, make it into a JTable so it’s easier to check without looking at the local variables we made for debugging</w:t>
       </w:r>
     </w:p>
     <w:p>
@@ -839,21 +663,7 @@
         <w:rPr>
           <w:lang w:val="en-NZ"/>
         </w:rPr>
-        <w:t xml:space="preserve">Do some GUI for a </w:t>
-      </w:r>
-      <w:proofErr w:type="gramStart"/>
-      <w:r>
-        <w:rPr>
-          <w:lang w:val="en-NZ"/>
-        </w:rPr>
-        <w:t>change.</w:t>
-      </w:r>
-      <w:proofErr w:type="gramEnd"/>
-      <w:r>
-        <w:rPr>
-          <w:lang w:val="en-NZ"/>
-        </w:rPr>
-        <w:t xml:space="preserve"> Backend had been difficult</w:t>
+        <w:t>Do some GUI for a change. Backend had been difficult</w:t>
       </w:r>
     </w:p>
     <w:p>
@@ -871,21 +681,7 @@
         <w:rPr>
           <w:lang w:val="en-NZ"/>
         </w:rPr>
-        <w:t xml:space="preserve">Use Theo’s GUI from A2 and base it off that. So we don’t end up spending too much time on making a </w:t>
-      </w:r>
-      <w:proofErr w:type="spellStart"/>
-      <w:r>
-        <w:rPr>
-          <w:lang w:val="en-NZ"/>
-        </w:rPr>
-        <w:t>gui</w:t>
-      </w:r>
-      <w:proofErr w:type="spellEnd"/>
-      <w:r>
-        <w:rPr>
-          <w:lang w:val="en-NZ"/>
-        </w:rPr>
-        <w:t xml:space="preserve"> only to change it later because of new ideas or that we understood the specs wrong (it’s still the break, not may pairs would have started. Might be clarifications once semester starts again)</w:t>
+        <w:t>Use Theo’s GUI from A2 and base it off that. So we don’t end up spending too much time on making a gui only to change it later because of new ideas or that we understood the specs wrong (it’s still the break, not may pairs would have started. Might be clarifications once semester starts again)</w:t>
       </w:r>
     </w:p>
     <w:p>
@@ -1081,16 +877,8 @@
         <w:rPr>
           <w:lang w:val="en-NZ"/>
         </w:rPr>
-        <w:t xml:space="preserve">Stats by level just broke normal reading in </w:t>
-      </w:r>
-      <w:proofErr w:type="gramStart"/>
-      <w:r>
-        <w:rPr>
-          <w:lang w:val="en-NZ"/>
-        </w:rPr>
-        <w:t>data :O</w:t>
-      </w:r>
-      <w:proofErr w:type="gramEnd"/>
+        <w:t>Stats by level just broke normal reading in data :O</w:t>
+      </w:r>
     </w:p>
     <w:p>
       <w:pPr>
@@ -1111,7 +899,6 @@
         </w:rPr>
         <w:t>13</w:t>
       </w:r>
-      <w:proofErr w:type="gramStart"/>
       <w:r>
         <w:rPr>
           <w:vertAlign w:val="superscript"/>
@@ -1125,7 +912,6 @@
         </w:rPr>
         <w:t xml:space="preserve">  Sep</w:t>
       </w:r>
-      <w:proofErr w:type="gramEnd"/>
     </w:p>
     <w:p>
       <w:pPr>
@@ -1226,35 +1012,7 @@
         <w:rPr>
           <w:lang w:val="en-NZ"/>
         </w:rPr>
-        <w:t xml:space="preserve">Because our stats data structures relied on the words keeping the same index, can’t use </w:t>
-      </w:r>
-      <w:proofErr w:type="spellStart"/>
-      <w:r>
-        <w:rPr>
-          <w:lang w:val="en-NZ"/>
-        </w:rPr>
-        <w:t>Collections.shuffle</w:t>
-      </w:r>
-      <w:proofErr w:type="spellEnd"/>
-      <w:r>
-        <w:rPr>
-          <w:lang w:val="en-NZ"/>
-        </w:rPr>
-        <w:t xml:space="preserve"> on the </w:t>
-      </w:r>
-      <w:proofErr w:type="spellStart"/>
-      <w:r>
-        <w:rPr>
-          <w:lang w:val="en-NZ"/>
-        </w:rPr>
-        <w:t>arraylist</w:t>
-      </w:r>
-      <w:proofErr w:type="spellEnd"/>
-      <w:r>
-        <w:rPr>
-          <w:lang w:val="en-NZ"/>
-        </w:rPr>
-        <w:t xml:space="preserve"> for that level. Have to shuffle the indexes to use</w:t>
+        <w:t>Because our stats data structures relied on the words keeping the same index, can’t use Collections.shuffle on the arraylist for that level. Have to shuffle the indexes to use</w:t>
       </w:r>
     </w:p>
     <w:p>
@@ -1272,44 +1030,8 @@
         <w:rPr>
           <w:lang w:val="en-NZ"/>
         </w:rPr>
-        <w:t xml:space="preserve">Quiz keeps an </w:t>
-      </w:r>
-      <w:proofErr w:type="spellStart"/>
-      <w:r>
-        <w:rPr>
-          <w:lang w:val="en-NZ"/>
-        </w:rPr>
-        <w:t>arraylist</w:t>
-      </w:r>
-      <w:proofErr w:type="spellEnd"/>
-      <w:r>
-        <w:rPr>
-          <w:lang w:val="en-NZ"/>
-        </w:rPr>
-        <w:t xml:space="preserve"> for each of the types of results. </w:t>
-      </w:r>
-      <w:proofErr w:type="spellStart"/>
-      <w:r>
-        <w:rPr>
-          <w:lang w:val="en-NZ"/>
-        </w:rPr>
-        <w:t>FileIO</w:t>
-      </w:r>
-      <w:proofErr w:type="spellEnd"/>
-      <w:r>
-        <w:rPr>
-          <w:lang w:val="en-NZ"/>
-        </w:rPr>
-        <w:t xml:space="preserve"> needs to access this to make level up and video functions after the quiz, so made fields for it in </w:t>
-      </w:r>
-      <w:proofErr w:type="spellStart"/>
-      <w:r>
-        <w:rPr>
-          <w:lang w:val="en-NZ"/>
-        </w:rPr>
-        <w:t>FileIO</w:t>
-      </w:r>
-      <w:proofErr w:type="spellEnd"/>
+        <w:t>Quiz keeps an arraylist for each of the types of results. FileIO needs to access this to make level up and video functions after the quiz, so made fields for it in FileIO</w:t>
+      </w:r>
     </w:p>
     <w:p>
       <w:pPr>
@@ -1364,30 +1086,8 @@
         <w:rPr>
           <w:lang w:val="en-NZ"/>
         </w:rPr>
-        <w:t xml:space="preserve">Changed festival </w:t>
-      </w:r>
-      <w:proofErr w:type="gramStart"/>
-      <w:r>
-        <w:rPr>
-          <w:lang w:val="en-NZ"/>
-        </w:rPr>
-        <w:t>1 line</w:t>
-      </w:r>
-      <w:proofErr w:type="gramEnd"/>
-      <w:r>
-        <w:rPr>
-          <w:lang w:val="en-NZ"/>
-        </w:rPr>
-        <w:t xml:space="preserve"> call to batch execute an scheme </w:t>
-      </w:r>
-      <w:proofErr w:type="spellStart"/>
-      <w:r>
-        <w:rPr>
-          <w:lang w:val="en-NZ"/>
-        </w:rPr>
-        <w:t>ffile</w:t>
-      </w:r>
-      <w:proofErr w:type="spellEnd"/>
+        <w:t>Changed festival 1 line call to batch execute an scheme ffile</w:t>
+      </w:r>
     </w:p>
     <w:p>
       <w:pPr>
@@ -1404,37 +1104,7 @@
         <w:rPr>
           <w:lang w:val="en-NZ"/>
         </w:rPr>
-        <w:t xml:space="preserve">Tried to make Festival </w:t>
-      </w:r>
-      <w:proofErr w:type="spellStart"/>
-      <w:r>
-        <w:rPr>
-          <w:lang w:val="en-NZ"/>
-        </w:rPr>
-        <w:t>swingworker</w:t>
-      </w:r>
-      <w:proofErr w:type="spellEnd"/>
-      <w:r>
-        <w:rPr>
-          <w:lang w:val="en-NZ"/>
-        </w:rPr>
-        <w:t xml:space="preserve"> a singleton so </w:t>
-      </w:r>
-      <w:proofErr w:type="spellStart"/>
-      <w:proofErr w:type="gramStart"/>
-      <w:r>
-        <w:rPr>
-          <w:lang w:val="en-NZ"/>
-        </w:rPr>
-        <w:t>p.waitFor</w:t>
-      </w:r>
-      <w:proofErr w:type="spellEnd"/>
-      <w:proofErr w:type="gramEnd"/>
-      <w:r>
-        <w:rPr>
-          <w:lang w:val="en-NZ"/>
-        </w:rPr>
-        <w:t xml:space="preserve"> will actually wait because there is only 1 thread. Didn’t work</w:t>
+        <w:t>Tried to make Festival swingworker a singleton so p.waitFor will actually wait because there is only 1 thread. Didn’t work</w:t>
       </w:r>
     </w:p>
     <w:p>
@@ -1453,21 +1123,7 @@
           <w:lang w:val="en-NZ"/>
         </w:rPr>
         <w:lastRenderedPageBreak/>
-        <w:t xml:space="preserve">Used queue method found on </w:t>
-      </w:r>
-      <w:proofErr w:type="spellStart"/>
-      <w:r>
-        <w:rPr>
-          <w:lang w:val="en-NZ"/>
-        </w:rPr>
-        <w:t>stackoverflow</w:t>
-      </w:r>
-      <w:proofErr w:type="spellEnd"/>
-      <w:r>
-        <w:rPr>
-          <w:lang w:val="en-NZ"/>
-        </w:rPr>
-        <w:t xml:space="preserve"> to prevent overlap on festival</w:t>
+        <w:t>Used queue method found on stackoverflow to prevent overlap on festival</w:t>
       </w:r>
     </w:p>
     <w:p>
@@ -1505,21 +1161,7 @@
         <w:rPr>
           <w:lang w:val="en-NZ"/>
         </w:rPr>
-        <w:t xml:space="preserve">Added Eclipse stuff to </w:t>
-      </w:r>
-      <w:proofErr w:type="spellStart"/>
-      <w:r>
-        <w:rPr>
-          <w:lang w:val="en-NZ"/>
-        </w:rPr>
-        <w:t>gitignore</w:t>
-      </w:r>
-      <w:proofErr w:type="spellEnd"/>
-      <w:r>
-        <w:rPr>
-          <w:lang w:val="en-NZ"/>
-        </w:rPr>
-        <w:t xml:space="preserve"> to stop metadata and recommenders from pushing and pulling a million hidden files each time</w:t>
+        <w:t>Added Eclipse stuff to gitignore to stop metadata and recommenders from pushing and pulling a million hidden files each time</w:t>
       </w:r>
     </w:p>
     <w:p>
@@ -1537,35 +1179,7 @@
         <w:rPr>
           <w:lang w:val="en-NZ"/>
         </w:rPr>
-        <w:t xml:space="preserve">So it </w:t>
-      </w:r>
-      <w:proofErr w:type="gramStart"/>
-      <w:r>
-        <w:rPr>
-          <w:lang w:val="en-NZ"/>
-        </w:rPr>
-        <w:t>turn</w:t>
-      </w:r>
-      <w:proofErr w:type="gramEnd"/>
-      <w:r>
-        <w:rPr>
-          <w:lang w:val="en-NZ"/>
-        </w:rPr>
-        <w:t xml:space="preserve"> out you have to first </w:t>
-      </w:r>
-      <w:proofErr w:type="spellStart"/>
-      <w:r>
-        <w:rPr>
-          <w:lang w:val="en-NZ"/>
-        </w:rPr>
-        <w:t>rm</w:t>
-      </w:r>
-      <w:proofErr w:type="spellEnd"/>
-      <w:r>
-        <w:rPr>
-          <w:lang w:val="en-NZ"/>
-        </w:rPr>
-        <w:t xml:space="preserve"> –cached to delete it from the repo, else git keeps tracking it even though it’s in the git ignore. Git just ignores new ones.</w:t>
+        <w:t>So it turn out you have to first rm –cached to delete it from the repo, else git keeps tracking it even though it’s in the git ignore. Git just ignores new ones.</w:t>
       </w:r>
     </w:p>
     <w:p>
@@ -1601,21 +1215,7 @@
         <w:rPr>
           <w:lang w:val="en-NZ"/>
         </w:rPr>
-        <w:t xml:space="preserve">Used </w:t>
-      </w:r>
-      <w:proofErr w:type="spellStart"/>
-      <w:r>
-        <w:rPr>
-          <w:lang w:val="en-NZ"/>
-        </w:rPr>
-        <w:t>windowbuilder</w:t>
-      </w:r>
-      <w:proofErr w:type="spellEnd"/>
-      <w:r>
-        <w:rPr>
-          <w:lang w:val="en-NZ"/>
-        </w:rPr>
-        <w:t xml:space="preserve"> to lay out settings panel</w:t>
+        <w:t>Used windowbuilder to lay out settings panel</w:t>
       </w:r>
     </w:p>
     <w:p>
@@ -1702,21 +1302,7 @@
         <w:rPr>
           <w:lang w:val="en-NZ"/>
         </w:rPr>
-        <w:t xml:space="preserve">Took a while and finally got </w:t>
-      </w:r>
-      <w:proofErr w:type="spellStart"/>
-      <w:r>
-        <w:rPr>
-          <w:lang w:val="en-NZ"/>
-        </w:rPr>
-        <w:t>vlcj</w:t>
-      </w:r>
-      <w:proofErr w:type="spellEnd"/>
-      <w:r>
-        <w:rPr>
-          <w:lang w:val="en-NZ"/>
-        </w:rPr>
-        <w:t xml:space="preserve"> to work</w:t>
+        <w:t>Took a while and finally got vlcj to work</w:t>
       </w:r>
     </w:p>
     <w:p>
@@ -1734,35 +1320,7 @@
         <w:rPr>
           <w:lang w:val="en-NZ"/>
         </w:rPr>
-        <w:t xml:space="preserve">Video is a </w:t>
-      </w:r>
-      <w:proofErr w:type="spellStart"/>
-      <w:r>
-        <w:rPr>
-          <w:lang w:val="en-NZ"/>
-        </w:rPr>
-        <w:t>JPanel</w:t>
-      </w:r>
-      <w:proofErr w:type="spellEnd"/>
-      <w:r>
-        <w:rPr>
-          <w:lang w:val="en-NZ"/>
-        </w:rPr>
-        <w:t xml:space="preserve"> but the video will only work if there was a locally declared </w:t>
-      </w:r>
-      <w:proofErr w:type="spellStart"/>
-      <w:r>
-        <w:rPr>
-          <w:lang w:val="en-NZ"/>
-        </w:rPr>
-        <w:t>JPane</w:t>
-      </w:r>
-      <w:proofErr w:type="spellEnd"/>
-      <w:r>
-        <w:rPr>
-          <w:lang w:val="en-NZ"/>
-        </w:rPr>
-        <w:t xml:space="preserve"> to contain it</w:t>
+        <w:t>Video is a JPanel but the video will only work if there was a locally declared JPane to contain it</w:t>
       </w:r>
     </w:p>
     <w:p>
@@ -1780,30 +1338,8 @@
         <w:rPr>
           <w:lang w:val="en-NZ"/>
         </w:rPr>
-        <w:t xml:space="preserve">Same with </w:t>
-      </w:r>
-      <w:proofErr w:type="spellStart"/>
-      <w:r>
-        <w:rPr>
-          <w:lang w:val="en-NZ"/>
-        </w:rPr>
-        <w:t>JFrame</w:t>
-      </w:r>
-      <w:proofErr w:type="spellEnd"/>
-      <w:r>
-        <w:rPr>
-          <w:lang w:val="en-NZ"/>
-        </w:rPr>
-        <w:t xml:space="preserve">, needed to make a local variable that pointed to the parent </w:t>
-      </w:r>
-      <w:proofErr w:type="spellStart"/>
-      <w:r>
-        <w:rPr>
-          <w:lang w:val="en-NZ"/>
-        </w:rPr>
-        <w:t>fram</w:t>
-      </w:r>
-      <w:proofErr w:type="spellEnd"/>
+        <w:t>Same with JFrame, needed to make a local variable that pointed to the parent fram</w:t>
+      </w:r>
     </w:p>
     <w:p>
       <w:pPr>
@@ -1858,30 +1394,8 @@
         <w:rPr>
           <w:lang w:val="en-NZ"/>
         </w:rPr>
-        <w:t xml:space="preserve">Made sure that settings </w:t>
-      </w:r>
-      <w:proofErr w:type="gramStart"/>
-      <w:r>
-        <w:rPr>
-          <w:lang w:val="en-NZ"/>
-        </w:rPr>
-        <w:t>was</w:t>
-      </w:r>
-      <w:proofErr w:type="gramEnd"/>
-      <w:r>
-        <w:rPr>
-          <w:lang w:val="en-NZ"/>
-        </w:rPr>
-        <w:t xml:space="preserve"> actually only saving on save and not in the combo box </w:t>
-      </w:r>
-      <w:proofErr w:type="spellStart"/>
-      <w:r>
-        <w:rPr>
-          <w:lang w:val="en-NZ"/>
-        </w:rPr>
-        <w:t>actionlistener</w:t>
-      </w:r>
-      <w:proofErr w:type="spellEnd"/>
+        <w:t>Made sure that settings was actually only saving on save and not in the combo box actionlistener</w:t>
+      </w:r>
     </w:p>
     <w:p>
       <w:pPr>
@@ -1946,21 +1460,7 @@
         <w:rPr>
           <w:lang w:val="en-NZ"/>
         </w:rPr>
-        <w:t xml:space="preserve">Considered </w:t>
-      </w:r>
-      <w:proofErr w:type="spellStart"/>
-      <w:r>
-        <w:rPr>
-          <w:lang w:val="en-NZ"/>
-        </w:rPr>
-        <w:t>ReusableComponents</w:t>
-      </w:r>
-      <w:proofErr w:type="spellEnd"/>
-      <w:r>
-        <w:rPr>
-          <w:lang w:val="en-NZ"/>
-        </w:rPr>
-        <w:t xml:space="preserve"> class</w:t>
+        <w:t>Considered ReusableComponents class</w:t>
       </w:r>
       <w:r>
         <w:rPr>
@@ -2028,19 +1528,7 @@
         <w:rPr>
           <w:lang w:val="en-NZ"/>
         </w:rPr>
-        <w:t>Sept 17-18 (</w:t>
-      </w:r>
-      <w:r>
-        <w:rPr>
-          <w:lang w:val="en-NZ"/>
-        </w:rPr>
-        <w:t>Theo</w:t>
-      </w:r>
-      <w:r>
-        <w:rPr>
-          <w:lang w:val="en-NZ"/>
-        </w:rPr>
-        <w:t>)</w:t>
+        <w:t>Sept 17-18 (Theo)</w:t>
       </w:r>
     </w:p>
     <w:p>
@@ -2180,15 +1668,7 @@
         <w:spacing w:after="0" w:line="240" w:lineRule="auto"/>
       </w:pPr>
       <w:r>
-        <w:t>Changed bottom label y co-</w:t>
-      </w:r>
-      <w:proofErr w:type="spellStart"/>
-      <w:r>
-        <w:t>ords</w:t>
-      </w:r>
-      <w:proofErr w:type="spellEnd"/>
-      <w:r>
-        <w:t xml:space="preserve"> to 500</w:t>
+        <w:t>Changed bottom label y co-ords to 500</w:t>
       </w:r>
     </w:p>
     <w:p>
@@ -2220,15 +1700,7 @@
         <w:spacing w:after="0" w:line="240" w:lineRule="auto"/>
       </w:pPr>
       <w:r>
-        <w:t xml:space="preserve">--&gt; May need to </w:t>
-      </w:r>
-      <w:proofErr w:type="spellStart"/>
-      <w:r>
-        <w:t>centre</w:t>
-      </w:r>
-      <w:proofErr w:type="spellEnd"/>
-      <w:r>
-        <w:t xml:space="preserve"> buttons</w:t>
+        <w:t>--&gt; May need to centre buttons</w:t>
       </w:r>
     </w:p>
     <w:p>
@@ -2466,15 +1938,7 @@
         <w:spacing w:after="0" w:line="240" w:lineRule="auto"/>
       </w:pPr>
       <w:r>
-        <w:t xml:space="preserve">--&gt; May decide to make columns not user </w:t>
-      </w:r>
-      <w:proofErr w:type="spellStart"/>
-      <w:r>
-        <w:t>arrangable</w:t>
-      </w:r>
-      <w:proofErr w:type="spellEnd"/>
-      <w:r>
-        <w:t>.</w:t>
+        <w:t>--&gt; May decide to make columns not user arrangable.</w:t>
       </w:r>
     </w:p>
     <w:p>
@@ -2606,15 +2070,7 @@
         <w:spacing w:after="0" w:line="240" w:lineRule="auto"/>
       </w:pPr>
       <w:r>
-        <w:t xml:space="preserve">--&gt; Need to fix bug: When choosing persistent by level, </w:t>
-      </w:r>
-      <w:proofErr w:type="spellStart"/>
-      <w:r>
-        <w:t>combobox</w:t>
-      </w:r>
-      <w:proofErr w:type="spellEnd"/>
-      <w:r>
-        <w:t xml:space="preserve"> set to current level but (I think) table populated with level 1.</w:t>
+        <w:t>--&gt; Need to fix bug: When choosing persistent by level, combobox set to current level but (I think) table populated with level 1.</w:t>
       </w:r>
     </w:p>
     <w:p>
@@ -2622,15 +2078,7 @@
         <w:spacing w:after="0" w:line="240" w:lineRule="auto"/>
       </w:pPr>
       <w:r>
-        <w:t xml:space="preserve">--&gt; Need to sort out label for indicating what </w:t>
-      </w:r>
-      <w:proofErr w:type="spellStart"/>
-      <w:r>
-        <w:t>combobox</w:t>
-      </w:r>
-      <w:proofErr w:type="spellEnd"/>
-      <w:r>
-        <w:t xml:space="preserve"> does (DISCUSS WITH ABBY)</w:t>
+        <w:t>--&gt; Need to sort out label for indicating what combobox does (DISCUSS WITH ABBY)</w:t>
       </w:r>
     </w:p>
     <w:p>
@@ -2711,8 +2159,6 @@
       <w:pPr>
         <w:spacing w:after="0" w:line="240" w:lineRule="auto"/>
       </w:pPr>
-      <w:bookmarkStart w:id="0" w:name="_GoBack"/>
-      <w:bookmarkEnd w:id="0"/>
     </w:p>
     <w:p>
       <w:pPr>
@@ -2849,26 +2295,7 @@
         </w:numPr>
       </w:pPr>
       <w:r>
-        <w:t xml:space="preserve">Added project and </w:t>
-      </w:r>
-      <w:proofErr w:type="spellStart"/>
-      <w:r>
-        <w:t>classpath</w:t>
-      </w:r>
-      <w:proofErr w:type="spellEnd"/>
-      <w:r>
-        <w:t xml:space="preserve"> to </w:t>
-      </w:r>
-      <w:proofErr w:type="spellStart"/>
-      <w:r>
-        <w:t>git</w:t>
-      </w:r>
-      <w:proofErr w:type="spellEnd"/>
-      <w:r>
-        <w:t xml:space="preserve"> ignore</w:t>
-      </w:r>
-      <w:r>
-        <w:t>. Because it was breaking eclipse project when pulling</w:t>
+        <w:t>Added project and classpath to git ignore. Because it was breaking eclipse project when pulling</w:t>
       </w:r>
     </w:p>
     <w:p>
@@ -2880,21 +2307,8 @@
         </w:numPr>
       </w:pPr>
       <w:r>
-        <w:t xml:space="preserve">Reason was because /lib with the </w:t>
-      </w:r>
-      <w:proofErr w:type="spellStart"/>
-      <w:r>
-        <w:t>vlcj</w:t>
-      </w:r>
-      <w:proofErr w:type="spellEnd"/>
-      <w:r>
-        <w:t xml:space="preserve"> libraries weren’t being uploaded to </w:t>
-      </w:r>
-      <w:proofErr w:type="spellStart"/>
-      <w:r>
-        <w:t>git</w:t>
-      </w:r>
-      <w:proofErr w:type="spellEnd"/>
+        <w:t>Reason was because /lib with the vlcj libraries weren’t being uploaded to git</w:t>
+      </w:r>
     </w:p>
     <w:p>
       <w:pPr>
@@ -2916,13 +2330,8 @@
           <w:numId w:val="6"/>
         </w:numPr>
       </w:pPr>
-      <w:proofErr w:type="gramStart"/>
-      <w:r>
-        <w:t>Used !</w:t>
-      </w:r>
-      <w:proofErr w:type="gramEnd"/>
-      <w:r>
-        <w:t xml:space="preserve"> to negate the jars. And NOT ignore those that are in /lib</w:t>
+      <w:r>
+        <w:t>Used ! to negate the jars. And NOT ignore those that are in /lib</w:t>
       </w:r>
     </w:p>
     <w:p>
@@ -2959,23 +2368,7 @@
         </w:numPr>
       </w:pPr>
       <w:r>
-        <w:t xml:space="preserve">Removed project and </w:t>
-      </w:r>
-      <w:proofErr w:type="spellStart"/>
-      <w:r>
-        <w:t>classpath</w:t>
-      </w:r>
-      <w:proofErr w:type="spellEnd"/>
-      <w:r>
-        <w:t xml:space="preserve"> from </w:t>
-      </w:r>
-      <w:proofErr w:type="spellStart"/>
-      <w:r>
-        <w:t>git</w:t>
-      </w:r>
-      <w:proofErr w:type="spellEnd"/>
-      <w:r>
-        <w:t xml:space="preserve"> ignore again because without them project hierarchy wouldn’t be recognized.</w:t>
+        <w:t>Removed project and classpath from git ignore again because without them project hierarchy wouldn’t be recognized.</w:t>
       </w:r>
     </w:p>
     <w:p/>
@@ -3054,13 +2447,7 @@
         </w:numPr>
       </w:pPr>
       <w:r>
-        <w:t xml:space="preserve">Added edited FFMPEG video file, program </w:t>
-      </w:r>
-      <w:r>
-        <w:t xml:space="preserve">now displays that instead of </w:t>
-      </w:r>
-      <w:r>
-        <w:t>the original (Original still in resources folder)</w:t>
+        <w:t>Added edited FFMPEG video file, program now displays that instead of the original (Original still in resources folder)</w:t>
       </w:r>
     </w:p>
     <w:p/>
@@ -3078,26 +2465,10 @@
         </w:numPr>
       </w:pPr>
       <w:r>
-        <w:t xml:space="preserve">Have both videos used in </w:t>
-      </w:r>
-      <w:proofErr w:type="gramStart"/>
-      <w:r>
-        <w:t>code</w:t>
-      </w:r>
-      <w:r>
-        <w:t>.</w:t>
-      </w:r>
-      <w:proofErr w:type="gramEnd"/>
-      <w:r>
-        <w:t xml:space="preserve"> If all correct, plays unedited video. Otherwise if 1 incorrect, play </w:t>
-      </w:r>
-      <w:proofErr w:type="spellStart"/>
-      <w:r>
-        <w:t>ffmpeg</w:t>
-      </w:r>
-      <w:proofErr w:type="spellEnd"/>
-      <w:r>
-        <w:t xml:space="preserve"> edited video</w:t>
+        <w:t>Have both videos used in code</w:t>
+      </w:r>
+      <w:r>
+        <w:t>. If all correct, plays unedited video. Otherwise if 1 incorrect, play ffmpeg edited video</w:t>
       </w:r>
     </w:p>
     <w:p>
@@ -3108,13 +2479,8 @@
           <w:numId w:val="7"/>
         </w:numPr>
       </w:pPr>
-      <w:proofErr w:type="spellStart"/>
-      <w:r>
-        <w:t>JavaDoc</w:t>
-      </w:r>
-      <w:proofErr w:type="spellEnd"/>
-      <w:r>
-        <w:t xml:space="preserve"> commenting</w:t>
+      <w:r>
+        <w:t>JavaDoc commenting</w:t>
       </w:r>
     </w:p>
     <w:p>
@@ -3126,15 +2492,7 @@
         </w:numPr>
       </w:pPr>
       <w:r>
-        <w:t xml:space="preserve">Made it work on UG4 computers. Required making some local variables references by anon inner class </w:t>
-      </w:r>
-      <w:proofErr w:type="spellStart"/>
-      <w:r>
-        <w:t>actionlisteners</w:t>
-      </w:r>
-      <w:proofErr w:type="spellEnd"/>
-      <w:r>
-        <w:t xml:space="preserve"> final</w:t>
+        <w:t>Made it work on UG4 computers. Required making some local variables references by anon inner class actionlisteners final</w:t>
       </w:r>
     </w:p>
     <w:p>
@@ -3159,13 +2517,7 @@
         </w:numPr>
       </w:pPr>
       <w:r>
-        <w:t xml:space="preserve">UH OH found </w:t>
-      </w:r>
-      <w:r>
-        <w:t>bug with user being able to level up again after watching video</w:t>
-      </w:r>
-      <w:r>
-        <w:t xml:space="preserve"> because the quiz complete panel was being remade each time</w:t>
+        <w:t>UH OH found bug with user being able to level up again after watching video because the quiz complete panel was being remade each time</w:t>
       </w:r>
     </w:p>
     <w:p>
@@ -3202,6 +2554,183 @@
       </w:pPr>
       <w:r>
         <w:t>Released version 3</w:t>
+      </w:r>
+    </w:p>
+    <w:p/>
+    <w:p>
+      <w:r>
+        <w:t>22 September</w:t>
+      </w:r>
+    </w:p>
+    <w:p>
+      <w:pPr>
+        <w:pStyle w:val="ListParagraph"/>
+        <w:numPr>
+          <w:ilvl w:val="0"/>
+          <w:numId w:val="10"/>
+        </w:numPr>
+      </w:pPr>
+      <w:r>
+        <w:t>System.exit() strips 30 pixels off bot</w:t>
+      </w:r>
+      <w:r>
+        <w:t>tom of screen on next launch (s</w:t>
+      </w:r>
+      <w:r>
+        <w:t>ame as Windows), but otherwise it doesn't happen. Added 30px</w:t>
+      </w:r>
+    </w:p>
+    <w:p>
+      <w:pPr>
+        <w:pStyle w:val="ListParagraph"/>
+        <w:numPr>
+          <w:ilvl w:val="0"/>
+          <w:numId w:val="10"/>
+        </w:numPr>
+      </w:pPr>
+      <w:r>
+        <w:t>P</w:t>
+      </w:r>
+      <w:r>
+        <w:t>ret</w:t>
+      </w:r>
+      <w:r>
+        <w:t>ty much copy and pasted read</w:t>
+      </w:r>
+      <w:r>
+        <w:t>me from A2. And wrote some stuff</w:t>
+      </w:r>
+    </w:p>
+    <w:p>
+      <w:pPr>
+        <w:pStyle w:val="ListParagraph"/>
+        <w:numPr>
+          <w:ilvl w:val="0"/>
+          <w:numId w:val="9"/>
+        </w:numPr>
+      </w:pPr>
+      <w:r>
+        <w:t>te</w:t>
+      </w:r>
+      <w:r>
+        <w:t>sted the jar again on laptop</w:t>
+      </w:r>
+    </w:p>
+    <w:p>
+      <w:pPr>
+        <w:pStyle w:val="ListParagraph"/>
+        <w:numPr>
+          <w:ilvl w:val="0"/>
+          <w:numId w:val="8"/>
+        </w:numPr>
+      </w:pPr>
+      <w:r>
+        <w:t>festival doesn't work when it's inside the untitled folder that I copy and pasted from my USB. But it works when I make a new directory and chucks the stuff in. So I noted that if no sound, make a new directory</w:t>
+      </w:r>
+    </w:p>
+    <w:p>
+      <w:pPr>
+        <w:pStyle w:val="ListParagraph"/>
+        <w:numPr>
+          <w:ilvl w:val="0"/>
+          <w:numId w:val="8"/>
+        </w:numPr>
+      </w:pPr>
+      <w:r>
+        <w:t>The stripping 30px doesn't happen no matter what I do on my VM. So it might just be a UG4 computer thing. Pretty sure we would've encountered cancelling level chooser on your laptop as well but that didn't happen. I mentioned that as a "strange situation"</w:t>
+      </w:r>
+    </w:p>
+    <w:p>
+      <w:pPr>
+        <w:pStyle w:val="ListParagraph"/>
+        <w:numPr>
+          <w:ilvl w:val="0"/>
+          <w:numId w:val="8"/>
+        </w:numPr>
+      </w:pPr>
+      <w:r>
+        <w:lastRenderedPageBreak/>
+        <w:t>When I double click the jar on Windows it actually runs and can find resources. But we've got java -jar so I just said to use command line</w:t>
+      </w:r>
+    </w:p>
+    <w:p>
+      <w:pPr>
+        <w:pStyle w:val="ListParagraph"/>
+        <w:numPr>
+          <w:ilvl w:val="0"/>
+          <w:numId w:val="8"/>
+        </w:numPr>
+      </w:pPr>
+      <w:r>
+        <w:t>D</w:t>
+      </w:r>
+      <w:r>
+        <w:t>oesn’t run on the lab computer today</w:t>
+      </w:r>
+      <w:r>
+        <w:t xml:space="preserve"> because it can’t find Java?? :O</w:t>
+      </w:r>
+      <w:bookmarkStart w:id="0" w:name="_GoBack"/>
+      <w:bookmarkEnd w:id="0"/>
+    </w:p>
+    <w:p>
+      <w:pPr>
+        <w:pStyle w:val="ListParagraph"/>
+        <w:numPr>
+          <w:ilvl w:val="0"/>
+          <w:numId w:val="8"/>
+        </w:numPr>
+      </w:pPr>
+      <w:r>
+        <w:t>Festival isn’t making a noise anywhere</w:t>
+      </w:r>
+    </w:p>
+    <w:p>
+      <w:pPr>
+        <w:pStyle w:val="ListParagraph"/>
+        <w:numPr>
+          <w:ilvl w:val="0"/>
+          <w:numId w:val="8"/>
+        </w:numPr>
+      </w:pPr>
+      <w:r>
+        <w:t>Released version 4 to work with Java 1.7 by making the eclipse project use the 1.7 library instead of 1.8.</w:t>
+      </w:r>
+    </w:p>
+    <w:p>
+      <w:pPr>
+        <w:pStyle w:val="ListParagraph"/>
+        <w:numPr>
+          <w:ilvl w:val="0"/>
+          <w:numId w:val="8"/>
+        </w:numPr>
+      </w:pPr>
+      <w:r>
+        <w:t>Made a jar with that eclipse project</w:t>
+      </w:r>
+    </w:p>
+    <w:p>
+      <w:pPr>
+        <w:pStyle w:val="ListParagraph"/>
+        <w:numPr>
+          <w:ilvl w:val="0"/>
+          <w:numId w:val="8"/>
+        </w:numPr>
+      </w:pPr>
+      <w:r>
+        <w:t>Our 1.8 laptops are backwards compatible so it works everywhere</w:t>
+      </w:r>
+    </w:p>
+    <w:p>
+      <w:pPr>
+        <w:pStyle w:val="ListParagraph"/>
+        <w:numPr>
+          <w:ilvl w:val="0"/>
+          <w:numId w:val="8"/>
+        </w:numPr>
+      </w:pPr>
+      <w:r>
+        <w:t>Zipped up and done!!!!!!!!!</w:t>
       </w:r>
     </w:p>
     <w:sectPr>
@@ -3330,6 +2859,119 @@
     </w:lvl>
   </w:abstractNum>
   <w:abstractNum w:abstractNumId="1" w15:restartNumberingAfterBreak="0">
+    <w:nsid w:val="1A764897"/>
+    <w:multiLevelType w:val="hybridMultilevel"/>
+    <w:tmpl w:val="13A625EA"/>
+    <w:lvl w:ilvl="0" w:tplc="04090001">
+      <w:start w:val="1"/>
+      <w:numFmt w:val="bullet"/>
+      <w:lvlText w:val=""/>
+      <w:lvlJc w:val="left"/>
+      <w:pPr>
+        <w:ind w:left="360" w:hanging="360"/>
+      </w:pPr>
+      <w:rPr>
+        <w:rFonts w:ascii="Symbol" w:hAnsi="Symbol" w:hint="default"/>
+      </w:rPr>
+    </w:lvl>
+    <w:lvl w:ilvl="1" w:tplc="04090003" w:tentative="1">
+      <w:start w:val="1"/>
+      <w:numFmt w:val="bullet"/>
+      <w:lvlText w:val="o"/>
+      <w:lvlJc w:val="left"/>
+      <w:pPr>
+        <w:ind w:left="1080" w:hanging="360"/>
+      </w:pPr>
+      <w:rPr>
+        <w:rFonts w:ascii="Courier New" w:hAnsi="Courier New" w:cs="Courier New" w:hint="default"/>
+      </w:rPr>
+    </w:lvl>
+    <w:lvl w:ilvl="2" w:tplc="04090005" w:tentative="1">
+      <w:start w:val="1"/>
+      <w:numFmt w:val="bullet"/>
+      <w:lvlText w:val=""/>
+      <w:lvlJc w:val="left"/>
+      <w:pPr>
+        <w:ind w:left="1800" w:hanging="360"/>
+      </w:pPr>
+      <w:rPr>
+        <w:rFonts w:ascii="Wingdings" w:hAnsi="Wingdings" w:hint="default"/>
+      </w:rPr>
+    </w:lvl>
+    <w:lvl w:ilvl="3" w:tplc="04090001" w:tentative="1">
+      <w:start w:val="1"/>
+      <w:numFmt w:val="bullet"/>
+      <w:lvlText w:val=""/>
+      <w:lvlJc w:val="left"/>
+      <w:pPr>
+        <w:ind w:left="2520" w:hanging="360"/>
+      </w:pPr>
+      <w:rPr>
+        <w:rFonts w:ascii="Symbol" w:hAnsi="Symbol" w:hint="default"/>
+      </w:rPr>
+    </w:lvl>
+    <w:lvl w:ilvl="4" w:tplc="04090003" w:tentative="1">
+      <w:start w:val="1"/>
+      <w:numFmt w:val="bullet"/>
+      <w:lvlText w:val="o"/>
+      <w:lvlJc w:val="left"/>
+      <w:pPr>
+        <w:ind w:left="3240" w:hanging="360"/>
+      </w:pPr>
+      <w:rPr>
+        <w:rFonts w:ascii="Courier New" w:hAnsi="Courier New" w:cs="Courier New" w:hint="default"/>
+      </w:rPr>
+    </w:lvl>
+    <w:lvl w:ilvl="5" w:tplc="04090005" w:tentative="1">
+      <w:start w:val="1"/>
+      <w:numFmt w:val="bullet"/>
+      <w:lvlText w:val=""/>
+      <w:lvlJc w:val="left"/>
+      <w:pPr>
+        <w:ind w:left="3960" w:hanging="360"/>
+      </w:pPr>
+      <w:rPr>
+        <w:rFonts w:ascii="Wingdings" w:hAnsi="Wingdings" w:hint="default"/>
+      </w:rPr>
+    </w:lvl>
+    <w:lvl w:ilvl="6" w:tplc="04090001" w:tentative="1">
+      <w:start w:val="1"/>
+      <w:numFmt w:val="bullet"/>
+      <w:lvlText w:val=""/>
+      <w:lvlJc w:val="left"/>
+      <w:pPr>
+        <w:ind w:left="4680" w:hanging="360"/>
+      </w:pPr>
+      <w:rPr>
+        <w:rFonts w:ascii="Symbol" w:hAnsi="Symbol" w:hint="default"/>
+      </w:rPr>
+    </w:lvl>
+    <w:lvl w:ilvl="7" w:tplc="04090003" w:tentative="1">
+      <w:start w:val="1"/>
+      <w:numFmt w:val="bullet"/>
+      <w:lvlText w:val="o"/>
+      <w:lvlJc w:val="left"/>
+      <w:pPr>
+        <w:ind w:left="5400" w:hanging="360"/>
+      </w:pPr>
+      <w:rPr>
+        <w:rFonts w:ascii="Courier New" w:hAnsi="Courier New" w:cs="Courier New" w:hint="default"/>
+      </w:rPr>
+    </w:lvl>
+    <w:lvl w:ilvl="8" w:tplc="04090005" w:tentative="1">
+      <w:start w:val="1"/>
+      <w:numFmt w:val="bullet"/>
+      <w:lvlText w:val=""/>
+      <w:lvlJc w:val="left"/>
+      <w:pPr>
+        <w:ind w:left="6120" w:hanging="360"/>
+      </w:pPr>
+      <w:rPr>
+        <w:rFonts w:ascii="Wingdings" w:hAnsi="Wingdings" w:hint="default"/>
+      </w:rPr>
+    </w:lvl>
+  </w:abstractNum>
+  <w:abstractNum w:abstractNumId="2" w15:restartNumberingAfterBreak="0">
     <w:nsid w:val="1F331E69"/>
     <w:multiLevelType w:val="hybridMultilevel"/>
     <w:tmpl w:val="C302D774"/>
@@ -3442,7 +3084,120 @@
       </w:rPr>
     </w:lvl>
   </w:abstractNum>
-  <w:abstractNum w:abstractNumId="2" w15:restartNumberingAfterBreak="0">
+  <w:abstractNum w:abstractNumId="3" w15:restartNumberingAfterBreak="0">
+    <w:nsid w:val="39D141AB"/>
+    <w:multiLevelType w:val="hybridMultilevel"/>
+    <w:tmpl w:val="2936866E"/>
+    <w:lvl w:ilvl="0" w:tplc="04090001">
+      <w:start w:val="1"/>
+      <w:numFmt w:val="bullet"/>
+      <w:lvlText w:val=""/>
+      <w:lvlJc w:val="left"/>
+      <w:pPr>
+        <w:ind w:left="360" w:hanging="360"/>
+      </w:pPr>
+      <w:rPr>
+        <w:rFonts w:ascii="Symbol" w:hAnsi="Symbol" w:hint="default"/>
+      </w:rPr>
+    </w:lvl>
+    <w:lvl w:ilvl="1" w:tplc="04090003" w:tentative="1">
+      <w:start w:val="1"/>
+      <w:numFmt w:val="bullet"/>
+      <w:lvlText w:val="o"/>
+      <w:lvlJc w:val="left"/>
+      <w:pPr>
+        <w:ind w:left="1080" w:hanging="360"/>
+      </w:pPr>
+      <w:rPr>
+        <w:rFonts w:ascii="Courier New" w:hAnsi="Courier New" w:cs="Courier New" w:hint="default"/>
+      </w:rPr>
+    </w:lvl>
+    <w:lvl w:ilvl="2" w:tplc="04090005" w:tentative="1">
+      <w:start w:val="1"/>
+      <w:numFmt w:val="bullet"/>
+      <w:lvlText w:val=""/>
+      <w:lvlJc w:val="left"/>
+      <w:pPr>
+        <w:ind w:left="1800" w:hanging="360"/>
+      </w:pPr>
+      <w:rPr>
+        <w:rFonts w:ascii="Wingdings" w:hAnsi="Wingdings" w:hint="default"/>
+      </w:rPr>
+    </w:lvl>
+    <w:lvl w:ilvl="3" w:tplc="04090001" w:tentative="1">
+      <w:start w:val="1"/>
+      <w:numFmt w:val="bullet"/>
+      <w:lvlText w:val=""/>
+      <w:lvlJc w:val="left"/>
+      <w:pPr>
+        <w:ind w:left="2520" w:hanging="360"/>
+      </w:pPr>
+      <w:rPr>
+        <w:rFonts w:ascii="Symbol" w:hAnsi="Symbol" w:hint="default"/>
+      </w:rPr>
+    </w:lvl>
+    <w:lvl w:ilvl="4" w:tplc="04090003" w:tentative="1">
+      <w:start w:val="1"/>
+      <w:numFmt w:val="bullet"/>
+      <w:lvlText w:val="o"/>
+      <w:lvlJc w:val="left"/>
+      <w:pPr>
+        <w:ind w:left="3240" w:hanging="360"/>
+      </w:pPr>
+      <w:rPr>
+        <w:rFonts w:ascii="Courier New" w:hAnsi="Courier New" w:cs="Courier New" w:hint="default"/>
+      </w:rPr>
+    </w:lvl>
+    <w:lvl w:ilvl="5" w:tplc="04090005" w:tentative="1">
+      <w:start w:val="1"/>
+      <w:numFmt w:val="bullet"/>
+      <w:lvlText w:val=""/>
+      <w:lvlJc w:val="left"/>
+      <w:pPr>
+        <w:ind w:left="3960" w:hanging="360"/>
+      </w:pPr>
+      <w:rPr>
+        <w:rFonts w:ascii="Wingdings" w:hAnsi="Wingdings" w:hint="default"/>
+      </w:rPr>
+    </w:lvl>
+    <w:lvl w:ilvl="6" w:tplc="04090001" w:tentative="1">
+      <w:start w:val="1"/>
+      <w:numFmt w:val="bullet"/>
+      <w:lvlText w:val=""/>
+      <w:lvlJc w:val="left"/>
+      <w:pPr>
+        <w:ind w:left="4680" w:hanging="360"/>
+      </w:pPr>
+      <w:rPr>
+        <w:rFonts w:ascii="Symbol" w:hAnsi="Symbol" w:hint="default"/>
+      </w:rPr>
+    </w:lvl>
+    <w:lvl w:ilvl="7" w:tplc="04090003" w:tentative="1">
+      <w:start w:val="1"/>
+      <w:numFmt w:val="bullet"/>
+      <w:lvlText w:val="o"/>
+      <w:lvlJc w:val="left"/>
+      <w:pPr>
+        <w:ind w:left="5400" w:hanging="360"/>
+      </w:pPr>
+      <w:rPr>
+        <w:rFonts w:ascii="Courier New" w:hAnsi="Courier New" w:cs="Courier New" w:hint="default"/>
+      </w:rPr>
+    </w:lvl>
+    <w:lvl w:ilvl="8" w:tplc="04090005" w:tentative="1">
+      <w:start w:val="1"/>
+      <w:numFmt w:val="bullet"/>
+      <w:lvlText w:val=""/>
+      <w:lvlJc w:val="left"/>
+      <w:pPr>
+        <w:ind w:left="6120" w:hanging="360"/>
+      </w:pPr>
+      <w:rPr>
+        <w:rFonts w:ascii="Wingdings" w:hAnsi="Wingdings" w:hint="default"/>
+      </w:rPr>
+    </w:lvl>
+  </w:abstractNum>
+  <w:abstractNum w:abstractNumId="4" w15:restartNumberingAfterBreak="0">
     <w:nsid w:val="658274B0"/>
     <w:multiLevelType w:val="hybridMultilevel"/>
     <w:tmpl w:val="BC2469E8"/>
@@ -3555,7 +3310,7 @@
       </w:rPr>
     </w:lvl>
   </w:abstractNum>
-  <w:abstractNum w:abstractNumId="3" w15:restartNumberingAfterBreak="0">
+  <w:abstractNum w:abstractNumId="5" w15:restartNumberingAfterBreak="0">
     <w:nsid w:val="65B47E5B"/>
     <w:multiLevelType w:val="hybridMultilevel"/>
     <w:tmpl w:val="7E480F8A"/>
@@ -3668,7 +3423,7 @@
       </w:rPr>
     </w:lvl>
   </w:abstractNum>
-  <w:abstractNum w:abstractNumId="4" w15:restartNumberingAfterBreak="0">
+  <w:abstractNum w:abstractNumId="6" w15:restartNumberingAfterBreak="0">
     <w:nsid w:val="670E4CF2"/>
     <w:multiLevelType w:val="hybridMultilevel"/>
     <w:tmpl w:val="652E3462"/>
@@ -3781,7 +3536,7 @@
       </w:rPr>
     </w:lvl>
   </w:abstractNum>
-  <w:abstractNum w:abstractNumId="5" w15:restartNumberingAfterBreak="0">
+  <w:abstractNum w:abstractNumId="7" w15:restartNumberingAfterBreak="0">
     <w:nsid w:val="6B0870A9"/>
     <w:multiLevelType w:val="hybridMultilevel"/>
     <w:tmpl w:val="81A2AF8E"/>
@@ -3894,7 +3649,120 @@
       </w:rPr>
     </w:lvl>
   </w:abstractNum>
-  <w:abstractNum w:abstractNumId="6" w15:restartNumberingAfterBreak="0">
+  <w:abstractNum w:abstractNumId="8" w15:restartNumberingAfterBreak="0">
+    <w:nsid w:val="6DCC7520"/>
+    <w:multiLevelType w:val="hybridMultilevel"/>
+    <w:tmpl w:val="4F46BA70"/>
+    <w:lvl w:ilvl="0" w:tplc="04090001">
+      <w:start w:val="1"/>
+      <w:numFmt w:val="bullet"/>
+      <w:lvlText w:val=""/>
+      <w:lvlJc w:val="left"/>
+      <w:pPr>
+        <w:ind w:left="360" w:hanging="360"/>
+      </w:pPr>
+      <w:rPr>
+        <w:rFonts w:ascii="Symbol" w:hAnsi="Symbol" w:hint="default"/>
+      </w:rPr>
+    </w:lvl>
+    <w:lvl w:ilvl="1" w:tplc="04090003" w:tentative="1">
+      <w:start w:val="1"/>
+      <w:numFmt w:val="bullet"/>
+      <w:lvlText w:val="o"/>
+      <w:lvlJc w:val="left"/>
+      <w:pPr>
+        <w:ind w:left="1080" w:hanging="360"/>
+      </w:pPr>
+      <w:rPr>
+        <w:rFonts w:ascii="Courier New" w:hAnsi="Courier New" w:cs="Courier New" w:hint="default"/>
+      </w:rPr>
+    </w:lvl>
+    <w:lvl w:ilvl="2" w:tplc="04090005" w:tentative="1">
+      <w:start w:val="1"/>
+      <w:numFmt w:val="bullet"/>
+      <w:lvlText w:val=""/>
+      <w:lvlJc w:val="left"/>
+      <w:pPr>
+        <w:ind w:left="1800" w:hanging="360"/>
+      </w:pPr>
+      <w:rPr>
+        <w:rFonts w:ascii="Wingdings" w:hAnsi="Wingdings" w:hint="default"/>
+      </w:rPr>
+    </w:lvl>
+    <w:lvl w:ilvl="3" w:tplc="04090001" w:tentative="1">
+      <w:start w:val="1"/>
+      <w:numFmt w:val="bullet"/>
+      <w:lvlText w:val=""/>
+      <w:lvlJc w:val="left"/>
+      <w:pPr>
+        <w:ind w:left="2520" w:hanging="360"/>
+      </w:pPr>
+      <w:rPr>
+        <w:rFonts w:ascii="Symbol" w:hAnsi="Symbol" w:hint="default"/>
+      </w:rPr>
+    </w:lvl>
+    <w:lvl w:ilvl="4" w:tplc="04090003" w:tentative="1">
+      <w:start w:val="1"/>
+      <w:numFmt w:val="bullet"/>
+      <w:lvlText w:val="o"/>
+      <w:lvlJc w:val="left"/>
+      <w:pPr>
+        <w:ind w:left="3240" w:hanging="360"/>
+      </w:pPr>
+      <w:rPr>
+        <w:rFonts w:ascii="Courier New" w:hAnsi="Courier New" w:cs="Courier New" w:hint="default"/>
+      </w:rPr>
+    </w:lvl>
+    <w:lvl w:ilvl="5" w:tplc="04090005" w:tentative="1">
+      <w:start w:val="1"/>
+      <w:numFmt w:val="bullet"/>
+      <w:lvlText w:val=""/>
+      <w:lvlJc w:val="left"/>
+      <w:pPr>
+        <w:ind w:left="3960" w:hanging="360"/>
+      </w:pPr>
+      <w:rPr>
+        <w:rFonts w:ascii="Wingdings" w:hAnsi="Wingdings" w:hint="default"/>
+      </w:rPr>
+    </w:lvl>
+    <w:lvl w:ilvl="6" w:tplc="04090001" w:tentative="1">
+      <w:start w:val="1"/>
+      <w:numFmt w:val="bullet"/>
+      <w:lvlText w:val=""/>
+      <w:lvlJc w:val="left"/>
+      <w:pPr>
+        <w:ind w:left="4680" w:hanging="360"/>
+      </w:pPr>
+      <w:rPr>
+        <w:rFonts w:ascii="Symbol" w:hAnsi="Symbol" w:hint="default"/>
+      </w:rPr>
+    </w:lvl>
+    <w:lvl w:ilvl="7" w:tplc="04090003" w:tentative="1">
+      <w:start w:val="1"/>
+      <w:numFmt w:val="bullet"/>
+      <w:lvlText w:val="o"/>
+      <w:lvlJc w:val="left"/>
+      <w:pPr>
+        <w:ind w:left="5400" w:hanging="360"/>
+      </w:pPr>
+      <w:rPr>
+        <w:rFonts w:ascii="Courier New" w:hAnsi="Courier New" w:cs="Courier New" w:hint="default"/>
+      </w:rPr>
+    </w:lvl>
+    <w:lvl w:ilvl="8" w:tplc="04090005" w:tentative="1">
+      <w:start w:val="1"/>
+      <w:numFmt w:val="bullet"/>
+      <w:lvlText w:val=""/>
+      <w:lvlJc w:val="left"/>
+      <w:pPr>
+        <w:ind w:left="6120" w:hanging="360"/>
+      </w:pPr>
+      <w:rPr>
+        <w:rFonts w:ascii="Wingdings" w:hAnsi="Wingdings" w:hint="default"/>
+      </w:rPr>
+    </w:lvl>
+  </w:abstractNum>
+  <w:abstractNum w:abstractNumId="9" w15:restartNumberingAfterBreak="0">
     <w:nsid w:val="7C842C53"/>
     <w:multiLevelType w:val="hybridMultilevel"/>
     <w:tmpl w:val="6B3EC734"/>
@@ -4011,22 +3879,31 @@
     <w:abstractNumId w:val="0"/>
   </w:num>
   <w:num w:numId="2">
+    <w:abstractNumId w:val="6"/>
+  </w:num>
+  <w:num w:numId="3">
+    <w:abstractNumId w:val="7"/>
+  </w:num>
+  <w:num w:numId="4">
+    <w:abstractNumId w:val="5"/>
+  </w:num>
+  <w:num w:numId="5">
+    <w:abstractNumId w:val="2"/>
+  </w:num>
+  <w:num w:numId="6">
     <w:abstractNumId w:val="4"/>
   </w:num>
-  <w:num w:numId="3">
-    <w:abstractNumId w:val="5"/>
+  <w:num w:numId="7">
+    <w:abstractNumId w:val="9"/>
   </w:num>
-  <w:num w:numId="4">
+  <w:num w:numId="8">
     <w:abstractNumId w:val="3"/>
   </w:num>
-  <w:num w:numId="5">
+  <w:num w:numId="9">
+    <w:abstractNumId w:val="8"/>
+  </w:num>
+  <w:num w:numId="10">
     <w:abstractNumId w:val="1"/>
-  </w:num>
-  <w:num w:numId="6">
-    <w:abstractNumId w:val="2"/>
-  </w:num>
-  <w:num w:numId="7">
-    <w:abstractNumId w:val="6"/>
   </w:num>
 </w:numbering>
 </file>
@@ -4750,7 +4627,7 @@
 </file>
 
 <file path=customXml/itemProps1.xml><?xml version="1.0" encoding="utf-8"?>
-<ds:datastoreItem xmlns:ds="http://schemas.openxmlformats.org/officeDocument/2006/customXml" ds:itemID="{FF6131ED-FDBE-4BF9-AA49-8FF50AC83EF2}">
+<ds:datastoreItem xmlns:ds="http://schemas.openxmlformats.org/officeDocument/2006/customXml" ds:itemID="{7D52697D-2546-4F14-9C95-0C9269ADFEC2}">
   <ds:schemaRefs>
     <ds:schemaRef ds:uri="http://schemas.openxmlformats.org/officeDocument/2006/bibliography"/>
   </ds:schemaRefs>

</xml_diff>